<commit_message>
Updated RSA.docx y RSA.pdf
</commit_message>
<xml_diff>
--- a/docs/RSA.docx
+++ b/docs/RSA.docx
@@ -36,7 +36,7 @@
           <v:shape id="_x0000_s1026" type="#_x0000_t75" style="position:absolute;margin-left:9pt;margin-top:-4.25pt;width:68.6pt;height:73.65pt;z-index:251659264">
             <v:imagedata r:id="rId8" o:title=""/>
           </v:shape>
-          <o:OLEObject Type="Embed" ProgID="MSPhotoEd.3" ShapeID="_x0000_s1026" DrawAspect="Content" ObjectID="_1383820635" r:id="rId9"/>
+          <o:OLEObject Type="Embed" ProgID="MSPhotoEd.3" ShapeID="_x0000_s1026" DrawAspect="Content" ObjectID="_1383821166" r:id="rId9"/>
         </w:pict>
       </w:r>
       <w:r>
@@ -48,7 +48,7 @@
           <v:shape id="_x0000_s1027" type="#_x0000_t75" style="position:absolute;margin-left:6in;margin-top:1.1pt;width:34.85pt;height:63pt;z-index:251660288">
             <v:imagedata r:id="rId10" o:title=""/>
           </v:shape>
-          <o:OLEObject Type="Embed" ProgID="MSPhotoEd.3" ShapeID="_x0000_s1027" DrawAspect="Content" ObjectID="_1383820636" r:id="rId11"/>
+          <o:OLEObject Type="Embed" ProgID="MSPhotoEd.3" ShapeID="_x0000_s1027" DrawAspect="Content" ObjectID="_1383821167" r:id="rId11"/>
         </w:pict>
       </w:r>
     </w:p>
@@ -428,19 +428,8 @@
           <w:sz w:val="28"/>
           <w:szCs w:val="28"/>
         </w:rPr>
-        <w:t xml:space="preserve">Nicolás Pablo Fernández </w:t>
+        <w:t>Nicolás Pablo Fernández Theillet</w:t>
       </w:r>
-      <w:proofErr w:type="spellStart"/>
-      <w:r>
-        <w:rPr>
-          <w:rFonts w:ascii="Tahoma" w:eastAsia="MS Mincho" w:hAnsi="Tahoma" w:cs="Tahoma"/>
-          <w:bCs/>
-          <w:sz w:val="28"/>
-          <w:szCs w:val="28"/>
-        </w:rPr>
-        <w:t>Theillet</w:t>
-      </w:r>
-      <w:proofErr w:type="spellEnd"/>
     </w:p>
     <w:p>
       <w:pPr>
@@ -768,23 +757,13 @@
                 <w:szCs w:val="32"/>
               </w:rPr>
             </w:pPr>
-            <w:proofErr w:type="spellStart"/>
             <w:r>
               <w:rPr>
                 <w:bCs/>
                 <w:sz w:val="32"/>
                 <w:szCs w:val="32"/>
               </w:rPr>
-              <w:t>Gonzalez</w:t>
-            </w:r>
-            <w:proofErr w:type="spellEnd"/>
-            <w:r>
-              <w:rPr>
-                <w:bCs/>
-                <w:sz w:val="32"/>
-                <w:szCs w:val="32"/>
-              </w:rPr>
-              <w:t xml:space="preserve"> Durand, Juan Manuel</w:t>
+              <w:t>Gonzalez Durand, Juan Manuel</w:t>
             </w:r>
           </w:p>
         </w:tc>
@@ -1292,28 +1271,12 @@
       <w:r>
         <w:t xml:space="preserve">Para simplificar el desarrollo del sistema de encriptación, los elementos que componen a las claves (n, e y d) tienen como máximo 64 bits de longitud (tamaño del tipo </w:t>
       </w:r>
-      <w:proofErr w:type="spellStart"/>
       <w:r>
         <w:rPr>
           <w:b/>
         </w:rPr>
-        <w:t>long</w:t>
+        <w:t>long long</w:t>
       </w:r>
-      <w:proofErr w:type="spellEnd"/>
-      <w:r>
-        <w:rPr>
-          <w:b/>
-        </w:rPr>
-        <w:t xml:space="preserve"> </w:t>
-      </w:r>
-      <w:proofErr w:type="spellStart"/>
-      <w:r>
-        <w:rPr>
-          <w:b/>
-        </w:rPr>
-        <w:t>long</w:t>
-      </w:r>
-      <w:proofErr w:type="spellEnd"/>
       <w:r>
         <w:t>). De esta forma, se evita la necesidad de crear un componente para manejo de enteros de mayor longitud o de utilizar una librería externa, ya que las operaciones aritméticas están soportadas por el lenguaje.</w:t>
       </w:r>
@@ -1380,19 +1343,11 @@
                 <w:rFonts w:ascii="Consolas" w:hAnsi="Consolas" w:cs="Consolas"/>
               </w:rPr>
             </w:pPr>
-            <w:proofErr w:type="spellStart"/>
             <w:r>
               <w:rPr>
                 <w:rFonts w:ascii="Consolas" w:hAnsi="Consolas" w:cs="Consolas"/>
               </w:rPr>
-              <w:t>KeySize</w:t>
-            </w:r>
-            <w:proofErr w:type="spellEnd"/>
-            <w:r>
-              <w:rPr>
-                <w:rFonts w:ascii="Consolas" w:hAnsi="Consolas" w:cs="Consolas"/>
-              </w:rPr>
-              <w:t>,{tamaño en bytes},0,0,0</w:t>
+              <w:t>KeySize,{tamaño en bytes},0,0,0</w:t>
             </w:r>
           </w:p>
         </w:tc>
@@ -1647,22 +1602,18 @@
             <w:r>
               <w:t xml:space="preserve">, se deben borrar las claves de la carpeta </w:t>
             </w:r>
-            <w:bookmarkStart w:id="2" w:name="_GoBack"/>
             <w:r>
               <w:rPr>
                 <w:b/>
               </w:rPr>
               <w:t>Files/</w:t>
             </w:r>
-            <w:bookmarkEnd w:id="2"/>
-            <w:proofErr w:type="spellStart"/>
             <w:r>
               <w:rPr>
                 <w:b/>
               </w:rPr>
               <w:t>Keys</w:t>
             </w:r>
-            <w:proofErr w:type="spellEnd"/>
             <w:r>
               <w:rPr>
                 <w:b/>
@@ -1676,7 +1627,19 @@
               <w:t>no hacerlo puede llevar al mal funcionamiento de la aplicación)</w:t>
             </w:r>
             <w:r>
-              <w:t>. Cambiar la longitud de la clave implica que e</w:t>
+              <w:t xml:space="preserve">. </w:t>
+            </w:r>
+          </w:p>
+          <w:p>
+            <w:pPr>
+              <w:pStyle w:val="ListParagraph"/>
+              <w:numPr>
+                <w:ilvl w:val="0"/>
+                <w:numId w:val="32"/>
+              </w:numPr>
+            </w:pPr>
+            <w:r>
+              <w:t>Cambiar la longitud de la clave implica que e</w:t>
             </w:r>
             <w:r>
               <w:t>l</w:t>
@@ -1697,6 +1660,26 @@
               <w:t>.</w:t>
             </w:r>
           </w:p>
+          <w:p>
+            <w:pPr>
+              <w:pStyle w:val="ListParagraph"/>
+              <w:numPr>
+                <w:ilvl w:val="0"/>
+                <w:numId w:val="32"/>
+              </w:numPr>
+            </w:pPr>
+            <w:r>
+              <w:t xml:space="preserve">Se deben también regenerar los demás archivos, para que la contraseña de los votantes sea encriptada </w:t>
+            </w:r>
+            <w:r>
+              <w:t>nuevamente</w:t>
+            </w:r>
+            <w:bookmarkStart w:id="2" w:name="_GoBack"/>
+            <w:bookmarkEnd w:id="2"/>
+            <w:r>
+              <w:t>.</w:t>
+            </w:r>
+          </w:p>
         </w:tc>
       </w:tr>
     </w:tbl>
@@ -1718,15 +1701,7 @@
     </w:p>
     <w:p>
       <w:r>
-        <w:t xml:space="preserve">Al momento de </w:t>
-      </w:r>
-      <w:proofErr w:type="spellStart"/>
-      <w:r>
-        <w:t>encriptar</w:t>
-      </w:r>
-      <w:proofErr w:type="spellEnd"/>
-      <w:r>
-        <w:t xml:space="preserve"> se siguen los siguientes pasos.</w:t>
+        <w:t>Al momento de encriptar se siguen los siguientes pasos.</w:t>
       </w:r>
     </w:p>
     <w:p>
@@ -1755,58 +1730,20 @@
       <w:r>
         <w:t xml:space="preserve">Define el tamaño del </w:t>
       </w:r>
-      <w:proofErr w:type="spellStart"/>
       <w:r>
         <w:rPr>
           <w:i/>
         </w:rPr>
-        <w:t>chunk</w:t>
+        <w:t>chunk (chunksize)</w:t>
       </w:r>
-      <w:proofErr w:type="spellEnd"/>
+      <w:r>
+        <w:t xml:space="preserve"> como </w:t>
+      </w:r>
       <w:r>
         <w:rPr>
           <w:i/>
         </w:rPr>
-        <w:t xml:space="preserve"> (</w:t>
-      </w:r>
-      <w:proofErr w:type="spellStart"/>
-      <w:r>
-        <w:rPr>
-          <w:i/>
-        </w:rPr>
-        <w:t>chunksize</w:t>
-      </w:r>
-      <w:proofErr w:type="spellEnd"/>
-      <w:r>
-        <w:rPr>
-          <w:i/>
-        </w:rPr>
-        <w:t>)</w:t>
-      </w:r>
-      <w:r>
-        <w:t xml:space="preserve"> como </w:t>
-      </w:r>
-      <w:proofErr w:type="spellStart"/>
-      <w:proofErr w:type="gramStart"/>
-      <w:r>
-        <w:rPr>
-          <w:i/>
-        </w:rPr>
-        <w:t>floor</w:t>
-      </w:r>
-      <w:proofErr w:type="spellEnd"/>
-      <w:r>
-        <w:rPr>
-          <w:i/>
-        </w:rPr>
-        <w:t>(</w:t>
-      </w:r>
-      <w:proofErr w:type="gramEnd"/>
-      <w:r>
-        <w:rPr>
-          <w:i/>
-        </w:rPr>
-        <w:t>b / 8)</w:t>
+        <w:t>floor(b / 8)</w:t>
       </w:r>
       <w:r>
         <w:t>.</w:t>
@@ -1821,42 +1758,16 @@
         </w:numPr>
       </w:pPr>
       <w:r>
-        <w:t xml:space="preserve">Divide el mensaje a </w:t>
+        <w:t xml:space="preserve">Divide el mensaje a encriptar en </w:t>
       </w:r>
-      <w:proofErr w:type="spellStart"/>
-      <w:r>
-        <w:t>encriptar</w:t>
-      </w:r>
-      <w:proofErr w:type="spellEnd"/>
-      <w:r>
-        <w:t xml:space="preserve"> en </w:t>
-      </w:r>
-      <w:proofErr w:type="spellStart"/>
       <w:r>
         <w:rPr>
           <w:i/>
         </w:rPr>
         <w:t>chunks</w:t>
       </w:r>
-      <w:proofErr w:type="spellEnd"/>
       <w:r>
-        <w:t xml:space="preserve"> y </w:t>
-      </w:r>
-      <w:proofErr w:type="spellStart"/>
-      <w:r>
-        <w:t>encripta</w:t>
-      </w:r>
-      <w:proofErr w:type="spellEnd"/>
-      <w:r>
-        <w:t xml:space="preserve"> cada uno por separado, </w:t>
-      </w:r>
-      <w:proofErr w:type="spellStart"/>
-      <w:r>
-        <w:t>agregandolo</w:t>
-      </w:r>
-      <w:proofErr w:type="spellEnd"/>
-      <w:r>
-        <w:t xml:space="preserve">  al criptograma final.</w:t>
+        <w:t xml:space="preserve"> y encripta cada uno por separado, agregandolo  al criptograma final.</w:t>
       </w:r>
     </w:p>
     <w:tbl>
@@ -1901,7 +1812,6 @@
             <w:r>
               <w:t xml:space="preserve"> mayor al del mensaje, ya que por ejemplo si </w:t>
             </w:r>
-            <w:proofErr w:type="spellStart"/>
             <w:r>
               <w:rPr>
                 <w:i/>
@@ -1912,14 +1822,7 @@
               <w:rPr>
                 <w:i/>
               </w:rPr>
-              <w:t>size</w:t>
-            </w:r>
-            <w:proofErr w:type="spellEnd"/>
-            <w:r>
-              <w:rPr>
-                <w:i/>
-              </w:rPr>
-              <w:t xml:space="preserve"> </w:t>
+              <w:t xml:space="preserve">size </w:t>
             </w:r>
             <w:r>
               <w:t>= 6 y b = 53 se usarán 7 bits para representar 6 caracteres.</w:t>
@@ -1930,40 +1833,20 @@
     </w:tbl>
     <w:p>
       <w:r>
-        <w:t>Al momento de des-</w:t>
+        <w:lastRenderedPageBreak/>
+        <w:t>Al momento de des-encriptar</w:t>
       </w:r>
-      <w:proofErr w:type="spellStart"/>
-      <w:r>
-        <w:t>encriptar</w:t>
-      </w:r>
-      <w:proofErr w:type="spellEnd"/>
       <w:r>
         <w:t xml:space="preserve">, se recibe como parámetro la longitud del criptograma (no del mensaje original) y se revierte el proceso original, es decir se toma </w:t>
       </w:r>
-      <w:proofErr w:type="spellStart"/>
       <w:r>
         <w:rPr>
           <w:i/>
         </w:rPr>
-        <w:t>chunksize</w:t>
-      </w:r>
-      <w:proofErr w:type="spellEnd"/>
-      <w:r>
-        <w:rPr>
-          <w:i/>
-        </w:rPr>
-        <w:t xml:space="preserve"> </w:t>
+        <w:t xml:space="preserve">chunksize </w:t>
       </w:r>
       <w:r>
-        <w:t xml:space="preserve">+ 1 para </w:t>
-      </w:r>
-      <w:proofErr w:type="spellStart"/>
-      <w:r>
-        <w:t>desencriptar</w:t>
-      </w:r>
-      <w:proofErr w:type="spellEnd"/>
-      <w:r>
-        <w:t>.</w:t>
+        <w:t>+ 1 para desencriptar.</w:t>
       </w:r>
     </w:p>
     <w:sectPr>
@@ -4529,6 +4412,92 @@
     </w:lvl>
   </w:abstractNum>
   <w:abstractNum w:abstractNumId="24">
+    <w:nsid w:val="657578C7"/>
+    <w:multiLevelType w:val="hybridMultilevel"/>
+    <w:tmpl w:val="9ED4C1AC"/>
+    <w:lvl w:ilvl="0" w:tplc="2C0A000F">
+      <w:start w:val="1"/>
+      <w:numFmt w:val="decimal"/>
+      <w:lvlText w:val="%1."/>
+      <w:lvlJc w:val="left"/>
+      <w:pPr>
+        <w:ind w:left="720" w:hanging="360"/>
+      </w:pPr>
+    </w:lvl>
+    <w:lvl w:ilvl="1" w:tplc="2C0A0019" w:tentative="1">
+      <w:start w:val="1"/>
+      <w:numFmt w:val="lowerLetter"/>
+      <w:lvlText w:val="%2."/>
+      <w:lvlJc w:val="left"/>
+      <w:pPr>
+        <w:ind w:left="1440" w:hanging="360"/>
+      </w:pPr>
+    </w:lvl>
+    <w:lvl w:ilvl="2" w:tplc="2C0A001B" w:tentative="1">
+      <w:start w:val="1"/>
+      <w:numFmt w:val="lowerRoman"/>
+      <w:lvlText w:val="%3."/>
+      <w:lvlJc w:val="right"/>
+      <w:pPr>
+        <w:ind w:left="2160" w:hanging="180"/>
+      </w:pPr>
+    </w:lvl>
+    <w:lvl w:ilvl="3" w:tplc="2C0A000F" w:tentative="1">
+      <w:start w:val="1"/>
+      <w:numFmt w:val="decimal"/>
+      <w:lvlText w:val="%4."/>
+      <w:lvlJc w:val="left"/>
+      <w:pPr>
+        <w:ind w:left="2880" w:hanging="360"/>
+      </w:pPr>
+    </w:lvl>
+    <w:lvl w:ilvl="4" w:tplc="2C0A0019" w:tentative="1">
+      <w:start w:val="1"/>
+      <w:numFmt w:val="lowerLetter"/>
+      <w:lvlText w:val="%5."/>
+      <w:lvlJc w:val="left"/>
+      <w:pPr>
+        <w:ind w:left="3600" w:hanging="360"/>
+      </w:pPr>
+    </w:lvl>
+    <w:lvl w:ilvl="5" w:tplc="2C0A001B" w:tentative="1">
+      <w:start w:val="1"/>
+      <w:numFmt w:val="lowerRoman"/>
+      <w:lvlText w:val="%6."/>
+      <w:lvlJc w:val="right"/>
+      <w:pPr>
+        <w:ind w:left="4320" w:hanging="180"/>
+      </w:pPr>
+    </w:lvl>
+    <w:lvl w:ilvl="6" w:tplc="2C0A000F" w:tentative="1">
+      <w:start w:val="1"/>
+      <w:numFmt w:val="decimal"/>
+      <w:lvlText w:val="%7."/>
+      <w:lvlJc w:val="left"/>
+      <w:pPr>
+        <w:ind w:left="5040" w:hanging="360"/>
+      </w:pPr>
+    </w:lvl>
+    <w:lvl w:ilvl="7" w:tplc="2C0A0019" w:tentative="1">
+      <w:start w:val="1"/>
+      <w:numFmt w:val="lowerLetter"/>
+      <w:lvlText w:val="%8."/>
+      <w:lvlJc w:val="left"/>
+      <w:pPr>
+        <w:ind w:left="5760" w:hanging="360"/>
+      </w:pPr>
+    </w:lvl>
+    <w:lvl w:ilvl="8" w:tplc="2C0A001B" w:tentative="1">
+      <w:start w:val="1"/>
+      <w:numFmt w:val="lowerRoman"/>
+      <w:lvlText w:val="%9."/>
+      <w:lvlJc w:val="right"/>
+      <w:pPr>
+        <w:ind w:left="6480" w:hanging="180"/>
+      </w:pPr>
+    </w:lvl>
+  </w:abstractNum>
+  <w:abstractNum w:abstractNumId="25">
     <w:nsid w:val="67241700"/>
     <w:multiLevelType w:val="hybridMultilevel"/>
     <w:tmpl w:val="24E0E974"/>
@@ -4641,7 +4610,7 @@
       </w:rPr>
     </w:lvl>
   </w:abstractNum>
-  <w:abstractNum w:abstractNumId="25">
+  <w:abstractNum w:abstractNumId="26">
     <w:nsid w:val="673C2EA7"/>
     <w:multiLevelType w:val="hybridMultilevel"/>
     <w:tmpl w:val="DFEAA572"/>
@@ -4754,7 +4723,7 @@
       </w:rPr>
     </w:lvl>
   </w:abstractNum>
-  <w:abstractNum w:abstractNumId="26">
+  <w:abstractNum w:abstractNumId="27">
     <w:nsid w:val="6A1F6CE4"/>
     <w:multiLevelType w:val="hybridMultilevel"/>
     <w:tmpl w:val="60D06B84"/>
@@ -4840,7 +4809,7 @@
       </w:pPr>
     </w:lvl>
   </w:abstractNum>
-  <w:abstractNum w:abstractNumId="27">
+  <w:abstractNum w:abstractNumId="28">
     <w:nsid w:val="6D30273E"/>
     <w:multiLevelType w:val="hybridMultilevel"/>
     <w:tmpl w:val="76F8A7EA"/>
@@ -4953,7 +4922,7 @@
       </w:rPr>
     </w:lvl>
   </w:abstractNum>
-  <w:abstractNum w:abstractNumId="28">
+  <w:abstractNum w:abstractNumId="29">
     <w:nsid w:val="71C42DB3"/>
     <w:multiLevelType w:val="hybridMultilevel"/>
     <w:tmpl w:val="C2502580"/>
@@ -5039,7 +5008,7 @@
       </w:pPr>
     </w:lvl>
   </w:abstractNum>
-  <w:abstractNum w:abstractNumId="29">
+  <w:abstractNum w:abstractNumId="30">
     <w:nsid w:val="793A6F86"/>
     <w:multiLevelType w:val="hybridMultilevel"/>
     <w:tmpl w:val="3620BC62"/>
@@ -5152,7 +5121,7 @@
       </w:rPr>
     </w:lvl>
   </w:abstractNum>
-  <w:abstractNum w:abstractNumId="30">
+  <w:abstractNum w:abstractNumId="31">
     <w:nsid w:val="7B3D170D"/>
     <w:multiLevelType w:val="hybridMultilevel"/>
     <w:tmpl w:val="28B893C4"/>
@@ -5272,7 +5241,7 @@
     <w:abstractNumId w:val="17"/>
   </w:num>
   <w:num w:numId="3">
-    <w:abstractNumId w:val="25"/>
+    <w:abstractNumId w:val="26"/>
   </w:num>
   <w:num w:numId="4">
     <w:abstractNumId w:val="23"/>
@@ -5296,10 +5265,10 @@
     <w:abstractNumId w:val="10"/>
   </w:num>
   <w:num w:numId="11">
-    <w:abstractNumId w:val="30"/>
+    <w:abstractNumId w:val="31"/>
   </w:num>
   <w:num w:numId="12">
-    <w:abstractNumId w:val="29"/>
+    <w:abstractNumId w:val="30"/>
   </w:num>
   <w:num w:numId="13">
     <w:abstractNumId w:val="3"/>
@@ -5308,13 +5277,13 @@
     <w:abstractNumId w:val="7"/>
   </w:num>
   <w:num w:numId="15">
-    <w:abstractNumId w:val="27"/>
+    <w:abstractNumId w:val="28"/>
   </w:num>
   <w:num w:numId="16">
     <w:abstractNumId w:val="13"/>
   </w:num>
   <w:num w:numId="17">
-    <w:abstractNumId w:val="24"/>
+    <w:abstractNumId w:val="25"/>
   </w:num>
   <w:num w:numId="18">
     <w:abstractNumId w:val="21"/>
@@ -5326,13 +5295,13 @@
     <w:abstractNumId w:val="15"/>
   </w:num>
   <w:num w:numId="21">
-    <w:abstractNumId w:val="28"/>
+    <w:abstractNumId w:val="29"/>
   </w:num>
   <w:num w:numId="22">
     <w:abstractNumId w:val="8"/>
   </w:num>
   <w:num w:numId="23">
-    <w:abstractNumId w:val="26"/>
+    <w:abstractNumId w:val="27"/>
   </w:num>
   <w:num w:numId="24">
     <w:abstractNumId w:val="14"/>
@@ -5357,6 +5326,9 @@
   </w:num>
   <w:num w:numId="31">
     <w:abstractNumId w:val="12"/>
+  </w:num>
+  <w:num w:numId="32">
+    <w:abstractNumId w:val="24"/>
   </w:num>
 </w:numbering>
 </file>
@@ -7807,7 +7779,7 @@
 </file>
 
 <file path=customXml/itemProps1.xml><?xml version="1.0" encoding="utf-8"?>
-<ds:datastoreItem xmlns:ds="http://schemas.openxmlformats.org/officeDocument/2006/customXml" ds:itemID="{A8F5E1DC-F557-45A3-9845-3748A14194B7}">
+<ds:datastoreItem xmlns:ds="http://schemas.openxmlformats.org/officeDocument/2006/customXml" ds:itemID="{51E4EADA-E26C-447C-944A-3DB242334C4F}">
   <ds:schemaRefs>
     <ds:schemaRef ds:uri="http://schemas.openxmlformats.org/officeDocument/2006/bibliography"/>
   </ds:schemaRefs>
@@ -7815,7 +7787,7 @@
 </file>
 
 <file path=customXml/itemProps2.xml><?xml version="1.0" encoding="utf-8"?>
-<ds:datastoreItem xmlns:ds="http://schemas.openxmlformats.org/officeDocument/2006/customXml" ds:itemID="{2E494BF3-BBC2-4BE6-9969-7B63BDACD426}">
+<ds:datastoreItem xmlns:ds="http://schemas.openxmlformats.org/officeDocument/2006/customXml" ds:itemID="{1622579E-0E02-418D-936C-57E7F3E80B31}">
   <ds:schemaRefs>
     <ds:schemaRef ds:uri="http://schemas.openxmlformats.org/officeDocument/2006/bibliography"/>
   </ds:schemaRefs>

</xml_diff>